<commit_message>
Project Refactor (move other to examples), and update for 3NF refactoring.
</commit_message>
<xml_diff>
--- a/docs/CSC422 Database Design Project Outline.docx
+++ b/docs/CSC422 Database Design Project Outline.docx
@@ -14,7 +14,7 @@
       <w:pPr>
         <w:pStyle w:val="Heading1"/>
       </w:pPr>
-      <w:bookmarkStart w:id="0" w:name="_Toc158544354"/>
+      <w:bookmarkStart w:id="0" w:name="_Toc159168882"/>
       <w:r>
         <w:t>Database Design</w:t>
       </w:r>
@@ -143,7 +143,6 @@
           <w:docPartUnique/>
         </w:docPartObj>
       </w:sdtPr>
-      <w:sdtEndPr/>
       <w:sdtContent>
         <w:p>
           <w:pPr>
@@ -165,6 +164,7 @@
               <w:bCs w:val="0"/>
               <w:i w:val="0"/>
               <w:iCs w:val="0"/>
+              <w:noProof/>
               <w:kern w:val="2"/>
               <w14:ligatures w14:val="standardContextual"/>
             </w:rPr>
@@ -185,46 +185,58 @@
             </w:rPr>
             <w:fldChar w:fldCharType="separate"/>
           </w:r>
-          <w:hyperlink w:anchor="_Toc158544354">
-            <w:r>
-              <w:rPr>
-                <w:rStyle w:val="IndexLink"/>
+          <w:hyperlink w:anchor="_Toc159168882" w:history="1">
+            <w:r>
+              <w:rPr>
+                <w:rStyle w:val="Hyperlink"/>
+                <w:noProof/>
+              </w:rPr>
+              <w:t>Database Design</w:t>
+            </w:r>
+            <w:r>
+              <w:rPr>
+                <w:noProof/>
                 <w:webHidden/>
               </w:rPr>
-              <w:t>Database Design</w:t>
-            </w:r>
-            <w:r>
-              <w:rPr>
+              <w:tab/>
+            </w:r>
+            <w:r>
+              <w:rPr>
+                <w:noProof/>
                 <w:webHidden/>
               </w:rPr>
               <w:fldChar w:fldCharType="begin"/>
             </w:r>
             <w:r>
               <w:rPr>
+                <w:noProof/>
                 <w:webHidden/>
               </w:rPr>
-              <w:instrText>PAGEREF _Toc158544354 \h</w:instrText>
-            </w:r>
-            <w:r>
-              <w:rPr>
+              <w:instrText xml:space="preserve"> PAGEREF _Toc159168882 \h </w:instrText>
+            </w:r>
+            <w:r>
+              <w:rPr>
+                <w:noProof/>
                 <w:webHidden/>
               </w:rPr>
             </w:r>
             <w:r>
               <w:rPr>
+                <w:noProof/>
                 <w:webHidden/>
               </w:rPr>
               <w:fldChar w:fldCharType="separate"/>
             </w:r>
             <w:r>
               <w:rPr>
-                <w:rStyle w:val="IndexLink"/>
-              </w:rPr>
-              <w:tab/>
+                <w:noProof/>
+                <w:webHidden/>
+              </w:rPr>
               <w:t>1</w:t>
             </w:r>
             <w:r>
               <w:rPr>
+                <w:noProof/>
                 <w:webHidden/>
               </w:rPr>
               <w:fldChar w:fldCharType="end"/>
@@ -242,26 +254,27 @@
               <w:rFonts w:eastAsiaTheme="minorEastAsia" w:cstheme="minorBidi"/>
               <w:b w:val="0"/>
               <w:bCs w:val="0"/>
+              <w:noProof/>
               <w:kern w:val="2"/>
               <w:sz w:val="24"/>
               <w:szCs w:val="24"/>
               <w14:ligatures w14:val="standardContextual"/>
             </w:rPr>
           </w:pPr>
-          <w:hyperlink w:anchor="_Toc158544355">
-            <w:r>
-              <w:rPr>
-                <w:rStyle w:val="IndexLink"/>
-                <w:webHidden/>
+          <w:hyperlink w:anchor="_Toc159168883" w:history="1">
+            <w:r>
+              <w:rPr>
+                <w:rStyle w:val="Hyperlink"/>
+                <w:noProof/>
               </w:rPr>
               <w:t>1.</w:t>
             </w:r>
             <w:r>
               <w:rPr>
-                <w:rStyle w:val="IndexLink"/>
                 <w:rFonts w:eastAsiaTheme="minorEastAsia" w:cstheme="minorBidi"/>
                 <w:b w:val="0"/>
                 <w:bCs w:val="0"/>
+                <w:noProof/>
                 <w:kern w:val="2"/>
                 <w:sz w:val="24"/>
                 <w:szCs w:val="24"/>
@@ -271,42 +284,57 @@
             </w:r>
             <w:r>
               <w:rPr>
-                <w:rStyle w:val="IndexLink"/>
+                <w:rStyle w:val="Hyperlink"/>
+                <w:i/>
+                <w:iCs/>
+                <w:noProof/>
               </w:rPr>
               <w:t>Introduction</w:t>
             </w:r>
             <w:r>
               <w:rPr>
+                <w:noProof/>
                 <w:webHidden/>
               </w:rPr>
+              <w:tab/>
+            </w:r>
+            <w:r>
+              <w:rPr>
+                <w:noProof/>
+                <w:webHidden/>
+              </w:rPr>
               <w:fldChar w:fldCharType="begin"/>
             </w:r>
             <w:r>
               <w:rPr>
+                <w:noProof/>
                 <w:webHidden/>
               </w:rPr>
-              <w:instrText>PAGEREF _Toc158544355 \h</w:instrText>
-            </w:r>
-            <w:r>
-              <w:rPr>
+              <w:instrText xml:space="preserve"> PAGEREF _Toc159168883 \h </w:instrText>
+            </w:r>
+            <w:r>
+              <w:rPr>
+                <w:noProof/>
                 <w:webHidden/>
               </w:rPr>
             </w:r>
             <w:r>
               <w:rPr>
+                <w:noProof/>
                 <w:webHidden/>
               </w:rPr>
               <w:fldChar w:fldCharType="separate"/>
             </w:r>
             <w:r>
               <w:rPr>
-                <w:rStyle w:val="IndexLink"/>
-              </w:rPr>
-              <w:tab/>
-              <w:t>3</w:t>
-            </w:r>
-            <w:r>
-              <w:rPr>
+                <w:noProof/>
+                <w:webHidden/>
+              </w:rPr>
+              <w:t>4</w:t>
+            </w:r>
+            <w:r>
+              <w:rPr>
+                <w:noProof/>
                 <w:webHidden/>
               </w:rPr>
               <w:fldChar w:fldCharType="end"/>
@@ -314,13 +342,499 @@
           </w:hyperlink>
         </w:p>
         <w:p>
-          <w:r>
+          <w:pPr>
+            <w:pStyle w:val="TOC3"/>
+            <w:tabs>
+              <w:tab w:val="right" w:leader="dot" w:pos="9350"/>
+            </w:tabs>
             <w:rPr>
-              <w:b/>
-              <w:bCs/>
+              <w:rFonts w:eastAsiaTheme="minorEastAsia" w:cstheme="minorBidi"/>
+              <w:noProof/>
+              <w:kern w:val="2"/>
+              <w:sz w:val="24"/>
+              <w:szCs w:val="24"/>
+              <w14:ligatures w14:val="standardContextual"/>
             </w:rPr>
-            <w:t xml:space="preserve"> </w:t>
-          </w:r>
+          </w:pPr>
+          <w:hyperlink w:anchor="_Toc159168884" w:history="1">
+            <w:r>
+              <w:rPr>
+                <w:rStyle w:val="Hyperlink"/>
+                <w:b/>
+                <w:bCs/>
+                <w:smallCaps/>
+                <w:noProof/>
+                <w:spacing w:val="5"/>
+              </w:rPr>
+              <w:t>Features and Functionalities:</w:t>
+            </w:r>
+            <w:r>
+              <w:rPr>
+                <w:noProof/>
+                <w:webHidden/>
+              </w:rPr>
+              <w:tab/>
+            </w:r>
+            <w:r>
+              <w:rPr>
+                <w:noProof/>
+                <w:webHidden/>
+              </w:rPr>
+              <w:fldChar w:fldCharType="begin"/>
+            </w:r>
+            <w:r>
+              <w:rPr>
+                <w:noProof/>
+                <w:webHidden/>
+              </w:rPr>
+              <w:instrText xml:space="preserve"> PAGEREF _Toc159168884 \h </w:instrText>
+            </w:r>
+            <w:r>
+              <w:rPr>
+                <w:noProof/>
+                <w:webHidden/>
+              </w:rPr>
+            </w:r>
+            <w:r>
+              <w:rPr>
+                <w:noProof/>
+                <w:webHidden/>
+              </w:rPr>
+              <w:fldChar w:fldCharType="separate"/>
+            </w:r>
+            <w:r>
+              <w:rPr>
+                <w:noProof/>
+                <w:webHidden/>
+              </w:rPr>
+              <w:t>5</w:t>
+            </w:r>
+            <w:r>
+              <w:rPr>
+                <w:noProof/>
+                <w:webHidden/>
+              </w:rPr>
+              <w:fldChar w:fldCharType="end"/>
+            </w:r>
+          </w:hyperlink>
+        </w:p>
+        <w:p>
+          <w:pPr>
+            <w:pStyle w:val="TOC3"/>
+            <w:tabs>
+              <w:tab w:val="right" w:leader="dot" w:pos="9350"/>
+            </w:tabs>
+            <w:rPr>
+              <w:rFonts w:eastAsiaTheme="minorEastAsia" w:cstheme="minorBidi"/>
+              <w:noProof/>
+              <w:kern w:val="2"/>
+              <w:sz w:val="24"/>
+              <w:szCs w:val="24"/>
+              <w14:ligatures w14:val="standardContextual"/>
+            </w:rPr>
+          </w:pPr>
+          <w:hyperlink w:anchor="_Toc159168885" w:history="1">
+            <w:r>
+              <w:rPr>
+                <w:rStyle w:val="Hyperlink"/>
+                <w:b/>
+                <w:bCs/>
+                <w:smallCaps/>
+                <w:noProof/>
+                <w:spacing w:val="5"/>
+              </w:rPr>
+              <w:t>Unique Aspects:</w:t>
+            </w:r>
+            <w:r>
+              <w:rPr>
+                <w:noProof/>
+                <w:webHidden/>
+              </w:rPr>
+              <w:tab/>
+            </w:r>
+            <w:r>
+              <w:rPr>
+                <w:noProof/>
+                <w:webHidden/>
+              </w:rPr>
+              <w:fldChar w:fldCharType="begin"/>
+            </w:r>
+            <w:r>
+              <w:rPr>
+                <w:noProof/>
+                <w:webHidden/>
+              </w:rPr>
+              <w:instrText xml:space="preserve"> PAGEREF _Toc159168885 \h </w:instrText>
+            </w:r>
+            <w:r>
+              <w:rPr>
+                <w:noProof/>
+                <w:webHidden/>
+              </w:rPr>
+            </w:r>
+            <w:r>
+              <w:rPr>
+                <w:noProof/>
+                <w:webHidden/>
+              </w:rPr>
+              <w:fldChar w:fldCharType="separate"/>
+            </w:r>
+            <w:r>
+              <w:rPr>
+                <w:noProof/>
+                <w:webHidden/>
+              </w:rPr>
+              <w:t>6</w:t>
+            </w:r>
+            <w:r>
+              <w:rPr>
+                <w:noProof/>
+                <w:webHidden/>
+              </w:rPr>
+              <w:fldChar w:fldCharType="end"/>
+            </w:r>
+          </w:hyperlink>
+        </w:p>
+        <w:p>
+          <w:pPr>
+            <w:pStyle w:val="TOC2"/>
+            <w:tabs>
+              <w:tab w:val="left" w:pos="660"/>
+              <w:tab w:val="right" w:leader="dot" w:pos="9350"/>
+            </w:tabs>
+            <w:rPr>
+              <w:rFonts w:eastAsiaTheme="minorEastAsia" w:cstheme="minorBidi"/>
+              <w:b w:val="0"/>
+              <w:bCs w:val="0"/>
+              <w:noProof/>
+              <w:kern w:val="2"/>
+              <w:sz w:val="24"/>
+              <w:szCs w:val="24"/>
+              <w14:ligatures w14:val="standardContextual"/>
+            </w:rPr>
+          </w:pPr>
+          <w:hyperlink w:anchor="_Toc159168886" w:history="1">
+            <w:r>
+              <w:rPr>
+                <w:rStyle w:val="Hyperlink"/>
+                <w:noProof/>
+              </w:rPr>
+              <w:t>2.</w:t>
+            </w:r>
+            <w:r>
+              <w:rPr>
+                <w:rFonts w:eastAsiaTheme="minorEastAsia" w:cstheme="minorBidi"/>
+                <w:b w:val="0"/>
+                <w:bCs w:val="0"/>
+                <w:noProof/>
+                <w:kern w:val="2"/>
+                <w:sz w:val="24"/>
+                <w:szCs w:val="24"/>
+                <w14:ligatures w14:val="standardContextual"/>
+              </w:rPr>
+              <w:tab/>
+            </w:r>
+            <w:r>
+              <w:rPr>
+                <w:rStyle w:val="Hyperlink"/>
+                <w:noProof/>
+              </w:rPr>
+              <w:t>Relationships &amp; Cardinality</w:t>
+            </w:r>
+            <w:r>
+              <w:rPr>
+                <w:noProof/>
+                <w:webHidden/>
+              </w:rPr>
+              <w:tab/>
+            </w:r>
+            <w:r>
+              <w:rPr>
+                <w:noProof/>
+                <w:webHidden/>
+              </w:rPr>
+              <w:fldChar w:fldCharType="begin"/>
+            </w:r>
+            <w:r>
+              <w:rPr>
+                <w:noProof/>
+                <w:webHidden/>
+              </w:rPr>
+              <w:instrText xml:space="preserve"> PAGEREF _Toc159168886 \h </w:instrText>
+            </w:r>
+            <w:r>
+              <w:rPr>
+                <w:noProof/>
+                <w:webHidden/>
+              </w:rPr>
+            </w:r>
+            <w:r>
+              <w:rPr>
+                <w:noProof/>
+                <w:webHidden/>
+              </w:rPr>
+              <w:fldChar w:fldCharType="separate"/>
+            </w:r>
+            <w:r>
+              <w:rPr>
+                <w:noProof/>
+                <w:webHidden/>
+              </w:rPr>
+              <w:t>7</w:t>
+            </w:r>
+            <w:r>
+              <w:rPr>
+                <w:noProof/>
+                <w:webHidden/>
+              </w:rPr>
+              <w:fldChar w:fldCharType="end"/>
+            </w:r>
+          </w:hyperlink>
+        </w:p>
+        <w:p>
+          <w:pPr>
+            <w:pStyle w:val="TOC3"/>
+            <w:tabs>
+              <w:tab w:val="right" w:leader="dot" w:pos="9350"/>
+            </w:tabs>
+            <w:rPr>
+              <w:rFonts w:eastAsiaTheme="minorEastAsia" w:cstheme="minorBidi"/>
+              <w:noProof/>
+              <w:kern w:val="2"/>
+              <w:sz w:val="24"/>
+              <w:szCs w:val="24"/>
+              <w14:ligatures w14:val="standardContextual"/>
+            </w:rPr>
+          </w:pPr>
+          <w:hyperlink w:anchor="_Toc159168887" w:history="1">
+            <w:r>
+              <w:rPr>
+                <w:rStyle w:val="Hyperlink"/>
+                <w:b/>
+                <w:bCs/>
+                <w:noProof/>
+              </w:rPr>
+              <w:t>Relationships</w:t>
+            </w:r>
+            <w:r>
+              <w:rPr>
+                <w:noProof/>
+                <w:webHidden/>
+              </w:rPr>
+              <w:tab/>
+            </w:r>
+            <w:r>
+              <w:rPr>
+                <w:noProof/>
+                <w:webHidden/>
+              </w:rPr>
+              <w:fldChar w:fldCharType="begin"/>
+            </w:r>
+            <w:r>
+              <w:rPr>
+                <w:noProof/>
+                <w:webHidden/>
+              </w:rPr>
+              <w:instrText xml:space="preserve"> PAGEREF _Toc159168887 \h </w:instrText>
+            </w:r>
+            <w:r>
+              <w:rPr>
+                <w:noProof/>
+                <w:webHidden/>
+              </w:rPr>
+            </w:r>
+            <w:r>
+              <w:rPr>
+                <w:noProof/>
+                <w:webHidden/>
+              </w:rPr>
+              <w:fldChar w:fldCharType="separate"/>
+            </w:r>
+            <w:r>
+              <w:rPr>
+                <w:noProof/>
+                <w:webHidden/>
+              </w:rPr>
+              <w:t>7</w:t>
+            </w:r>
+            <w:r>
+              <w:rPr>
+                <w:noProof/>
+                <w:webHidden/>
+              </w:rPr>
+              <w:fldChar w:fldCharType="end"/>
+            </w:r>
+          </w:hyperlink>
+        </w:p>
+        <w:p>
+          <w:pPr>
+            <w:pStyle w:val="TOC3"/>
+            <w:tabs>
+              <w:tab w:val="right" w:leader="dot" w:pos="9350"/>
+            </w:tabs>
+            <w:rPr>
+              <w:rFonts w:eastAsiaTheme="minorEastAsia" w:cstheme="minorBidi"/>
+              <w:noProof/>
+              <w:kern w:val="2"/>
+              <w:sz w:val="24"/>
+              <w:szCs w:val="24"/>
+              <w14:ligatures w14:val="standardContextual"/>
+            </w:rPr>
+          </w:pPr>
+          <w:hyperlink w:anchor="_Toc159168888" w:history="1">
+            <w:r>
+              <w:rPr>
+                <w:rStyle w:val="Hyperlink"/>
+                <w:b/>
+                <w:bCs/>
+                <w:noProof/>
+              </w:rPr>
+              <w:t>Cardinality and Participation Constraints</w:t>
+            </w:r>
+            <w:r>
+              <w:rPr>
+                <w:noProof/>
+                <w:webHidden/>
+              </w:rPr>
+              <w:tab/>
+            </w:r>
+            <w:r>
+              <w:rPr>
+                <w:noProof/>
+                <w:webHidden/>
+              </w:rPr>
+              <w:fldChar w:fldCharType="begin"/>
+            </w:r>
+            <w:r>
+              <w:rPr>
+                <w:noProof/>
+                <w:webHidden/>
+              </w:rPr>
+              <w:instrText xml:space="preserve"> PAGEREF _Toc159168888 \h </w:instrText>
+            </w:r>
+            <w:r>
+              <w:rPr>
+                <w:noProof/>
+                <w:webHidden/>
+              </w:rPr>
+            </w:r>
+            <w:r>
+              <w:rPr>
+                <w:noProof/>
+                <w:webHidden/>
+              </w:rPr>
+              <w:fldChar w:fldCharType="separate"/>
+            </w:r>
+            <w:r>
+              <w:rPr>
+                <w:noProof/>
+                <w:webHidden/>
+              </w:rPr>
+              <w:t>7</w:t>
+            </w:r>
+            <w:r>
+              <w:rPr>
+                <w:noProof/>
+                <w:webHidden/>
+              </w:rPr>
+              <w:fldChar w:fldCharType="end"/>
+            </w:r>
+          </w:hyperlink>
+        </w:p>
+        <w:p>
+          <w:pPr>
+            <w:pStyle w:val="TOC3"/>
+            <w:tabs>
+              <w:tab w:val="right" w:leader="dot" w:pos="9350"/>
+            </w:tabs>
+            <w:rPr>
+              <w:rFonts w:eastAsiaTheme="minorEastAsia" w:cstheme="minorBidi"/>
+              <w:noProof/>
+              <w:kern w:val="2"/>
+              <w:sz w:val="24"/>
+              <w:szCs w:val="24"/>
+              <w14:ligatures w14:val="standardContextual"/>
+            </w:rPr>
+          </w:pPr>
+          <w:hyperlink w:anchor="_Toc159168889" w:history="1">
+            <w:r>
+              <w:rPr>
+                <w:rStyle w:val="Hyperlink"/>
+                <w:b/>
+                <w:bCs/>
+                <w:noProof/>
+              </w:rPr>
+              <w:t>Entity Relationship Diagr</w:t>
+            </w:r>
+            <w:r>
+              <w:rPr>
+                <w:rStyle w:val="Hyperlink"/>
+                <w:b/>
+                <w:bCs/>
+                <w:noProof/>
+              </w:rPr>
+              <w:t>a</w:t>
+            </w:r>
+            <w:r>
+              <w:rPr>
+                <w:rStyle w:val="Hyperlink"/>
+                <w:b/>
+                <w:bCs/>
+                <w:noProof/>
+              </w:rPr>
+              <w:t>m (ERD)</w:t>
+            </w:r>
+            <w:r>
+              <w:rPr>
+                <w:noProof/>
+                <w:webHidden/>
+              </w:rPr>
+              <w:tab/>
+            </w:r>
+            <w:r>
+              <w:rPr>
+                <w:noProof/>
+                <w:webHidden/>
+              </w:rPr>
+              <w:fldChar w:fldCharType="begin"/>
+            </w:r>
+            <w:r>
+              <w:rPr>
+                <w:noProof/>
+                <w:webHidden/>
+              </w:rPr>
+              <w:instrText xml:space="preserve"> PAGEREF _Toc159168889 \h </w:instrText>
+            </w:r>
+            <w:r>
+              <w:rPr>
+                <w:noProof/>
+                <w:webHidden/>
+              </w:rPr>
+            </w:r>
+            <w:r>
+              <w:rPr>
+                <w:noProof/>
+                <w:webHidden/>
+              </w:rPr>
+              <w:fldChar w:fldCharType="separate"/>
+            </w:r>
+            <w:r>
+              <w:rPr>
+                <w:noProof/>
+                <w:webHidden/>
+              </w:rPr>
+              <w:t>8</w:t>
+            </w:r>
+            <w:r>
+              <w:rPr>
+                <w:noProof/>
+                <w:webHidden/>
+              </w:rPr>
+              <w:fldChar w:fldCharType="end"/>
+            </w:r>
+          </w:hyperlink>
+        </w:p>
+        <w:p>
           <w:r>
             <w:rPr>
               <w:b/>
@@ -556,7 +1070,7 @@
           <w:iCs w:val="0"/>
         </w:rPr>
       </w:pPr>
-      <w:bookmarkStart w:id="1" w:name="_Toc158544355"/>
+      <w:bookmarkStart w:id="1" w:name="_Toc159168883"/>
       <w:r>
         <w:rPr>
           <w:rStyle w:val="IntenseEmphasis"/>
@@ -736,11 +1250,12 @@
     </w:p>
     <w:p>
       <w:pPr>
-        <w:spacing w:after="0" w:line="240" w:lineRule="auto"/>
+        <w:pStyle w:val="Heading3"/>
         <w:rPr>
           <w:rStyle w:val="IntenseReference"/>
         </w:rPr>
       </w:pPr>
+      <w:bookmarkStart w:id="2" w:name="_Toc159168884"/>
       <w:r>
         <w:rPr>
           <w:rStyle w:val="IntenseReference"/>
@@ -748,6 +1263,7 @@
         <w:lastRenderedPageBreak/>
         <w:t>Features and Functionalities:</w:t>
       </w:r>
+      <w:bookmarkEnd w:id="2"/>
     </w:p>
     <w:p>
       <w:pPr>
@@ -1082,11 +1598,12 @@
     </w:p>
     <w:p>
       <w:pPr>
-        <w:spacing w:after="0" w:line="240" w:lineRule="auto"/>
+        <w:pStyle w:val="Heading3"/>
         <w:rPr>
           <w:rStyle w:val="IntenseReference"/>
         </w:rPr>
       </w:pPr>
+      <w:bookmarkStart w:id="3" w:name="_Toc159168885"/>
       <w:r>
         <w:rPr>
           <w:rStyle w:val="IntenseReference"/>
@@ -1094,6 +1611,7 @@
         <w:lastRenderedPageBreak/>
         <w:t>Unique Aspects:</w:t>
       </w:r>
+      <w:bookmarkEnd w:id="3"/>
     </w:p>
     <w:p>
       <w:pPr>
@@ -1323,8 +1841,610 @@
       </w:r>
     </w:p>
     <w:p/>
+    <w:p/>
+    <w:p>
+      <w:pPr>
+        <w:pStyle w:val="Heading2"/>
+        <w:rPr>
+          <w:bCs/>
+        </w:rPr>
+      </w:pPr>
+      <w:bookmarkStart w:id="4" w:name="_Toc159168886"/>
+      <w:r>
+        <w:rPr>
+          <w:bCs/>
+        </w:rPr>
+        <w:lastRenderedPageBreak/>
+        <w:t>Relationships</w:t>
+      </w:r>
+      <w:r>
+        <w:rPr>
+          <w:bCs/>
+        </w:rPr>
+        <w:t xml:space="preserve"> &amp; Cardinality</w:t>
+      </w:r>
+      <w:bookmarkEnd w:id="4"/>
+    </w:p>
+    <w:p>
+      <w:pPr>
+        <w:pStyle w:val="Heading3"/>
+        <w:rPr>
+          <w:b/>
+          <w:bCs/>
+        </w:rPr>
+      </w:pPr>
+      <w:bookmarkStart w:id="5" w:name="_Toc159168887"/>
+      <w:r>
+        <w:rPr>
+          <w:b/>
+          <w:bCs/>
+        </w:rPr>
+        <w:t>Relationships</w:t>
+      </w:r>
+      <w:bookmarkEnd w:id="5"/>
+    </w:p>
+    <w:p>
+      <w:pPr>
+        <w:numPr>
+          <w:ilvl w:val="0"/>
+          <w:numId w:val="8"/>
+        </w:numPr>
+        <w:spacing w:after="0"/>
+      </w:pPr>
+      <w:r>
+        <w:rPr>
+          <w:b/>
+          <w:bCs/>
+        </w:rPr>
+        <w:t>User to Course:</w:t>
+      </w:r>
+      <w:r>
+        <w:t> Many-to-Many (Instructors teach many courses; students enroll in many courses)</w:t>
+      </w:r>
+    </w:p>
+    <w:p>
+      <w:pPr>
+        <w:numPr>
+          <w:ilvl w:val="0"/>
+          <w:numId w:val="8"/>
+        </w:numPr>
+        <w:spacing w:after="0"/>
+      </w:pPr>
+      <w:r>
+        <w:rPr>
+          <w:b/>
+          <w:bCs/>
+        </w:rPr>
+        <w:t>Course to Module:</w:t>
+      </w:r>
+      <w:r>
+        <w:t> One-to-Many (A course contains many modules)</w:t>
+      </w:r>
+    </w:p>
+    <w:p>
+      <w:pPr>
+        <w:numPr>
+          <w:ilvl w:val="0"/>
+          <w:numId w:val="8"/>
+        </w:numPr>
+        <w:spacing w:after="0"/>
+      </w:pPr>
+      <w:r>
+        <w:rPr>
+          <w:b/>
+          <w:bCs/>
+        </w:rPr>
+        <w:t>Module to Lesson:</w:t>
+      </w:r>
+      <w:r>
+        <w:t> One-to-Many (A module contains many lessons)</w:t>
+      </w:r>
+    </w:p>
+    <w:p>
+      <w:pPr>
+        <w:numPr>
+          <w:ilvl w:val="0"/>
+          <w:numId w:val="8"/>
+        </w:numPr>
+        <w:spacing w:after="0"/>
+      </w:pPr>
+      <w:r>
+        <w:rPr>
+          <w:b/>
+          <w:bCs/>
+        </w:rPr>
+        <w:t>Course to Assignment_Quiz:</w:t>
+      </w:r>
+      <w:r>
+        <w:t> One-to-Many (A course has many assignments/quizzes)</w:t>
+      </w:r>
+    </w:p>
+    <w:p>
+      <w:pPr>
+        <w:numPr>
+          <w:ilvl w:val="0"/>
+          <w:numId w:val="8"/>
+        </w:numPr>
+        <w:spacing w:after="0"/>
+      </w:pPr>
+      <w:r>
+        <w:rPr>
+          <w:b/>
+          <w:bCs/>
+        </w:rPr>
+        <w:t>User to Submission:</w:t>
+      </w:r>
+      <w:r>
+        <w:t> One-to-Many (A user can make many submissions, but each submission is made by one user)</w:t>
+      </w:r>
+    </w:p>
+    <w:p>
+      <w:pPr>
+        <w:numPr>
+          <w:ilvl w:val="0"/>
+          <w:numId w:val="8"/>
+        </w:numPr>
+        <w:spacing w:after="0"/>
+      </w:pPr>
+      <w:r>
+        <w:rPr>
+          <w:b/>
+          <w:bCs/>
+        </w:rPr>
+        <w:t>Lesson to Content:</w:t>
+      </w:r>
+      <w:r>
+        <w:t> One-to-Many (A lesson can have multiple contents)</w:t>
+      </w:r>
+    </w:p>
+    <w:p>
+      <w:pPr>
+        <w:numPr>
+          <w:ilvl w:val="0"/>
+          <w:numId w:val="8"/>
+        </w:numPr>
+        <w:spacing w:after="0"/>
+      </w:pPr>
+      <w:r>
+        <w:rPr>
+          <w:b/>
+          <w:bCs/>
+        </w:rPr>
+        <w:t>User to Communication:</w:t>
+      </w:r>
+      <w:r>
+        <w:t> Many-to-Many (Users can send messages to many users, and receive from many)</w:t>
+      </w:r>
+    </w:p>
+    <w:p>
+      <w:pPr>
+        <w:spacing w:after="0"/>
+      </w:pPr>
+    </w:p>
+    <w:p>
+      <w:pPr>
+        <w:pStyle w:val="Heading3"/>
+        <w:rPr>
+          <w:b/>
+          <w:bCs/>
+        </w:rPr>
+      </w:pPr>
+      <w:bookmarkStart w:id="6" w:name="_Toc159168888"/>
+      <w:r>
+        <w:rPr>
+          <w:b/>
+          <w:bCs/>
+        </w:rPr>
+        <w:t>Cardinality and Participation Constraints</w:t>
+      </w:r>
+      <w:bookmarkEnd w:id="6"/>
+    </w:p>
+    <w:p>
+      <w:pPr>
+        <w:numPr>
+          <w:ilvl w:val="0"/>
+          <w:numId w:val="9"/>
+        </w:numPr>
+        <w:spacing w:after="0"/>
+      </w:pPr>
+      <w:r>
+        <w:rPr>
+          <w:b/>
+          <w:bCs/>
+        </w:rPr>
+        <w:t>User to Course:</w:t>
+      </w:r>
+      <w:r>
+        <w:t> (N:M)</w:t>
+      </w:r>
+    </w:p>
+    <w:p>
+      <w:pPr>
+        <w:numPr>
+          <w:ilvl w:val="1"/>
+          <w:numId w:val="9"/>
+        </w:numPr>
+        <w:spacing w:after="0"/>
+      </w:pPr>
+      <w:r>
+        <w:t>A user can be associated with multiple courses either as a student, instructor, or both.</w:t>
+      </w:r>
+    </w:p>
+    <w:p>
+      <w:pPr>
+        <w:numPr>
+          <w:ilvl w:val="1"/>
+          <w:numId w:val="9"/>
+        </w:numPr>
+        <w:spacing w:after="0"/>
+      </w:pPr>
+      <w:r>
+        <w:t>A course must have at least one instructor but can have many students.</w:t>
+      </w:r>
+    </w:p>
+    <w:p>
+      <w:pPr>
+        <w:numPr>
+          <w:ilvl w:val="1"/>
+          <w:numId w:val="9"/>
+        </w:numPr>
+        <w:spacing w:after="0"/>
+      </w:pPr>
+      <w:r>
+        <w:t>(</w:t>
+      </w:r>
+      <w:r>
+        <w:rPr>
+          <w:b/>
+          <w:bCs/>
+        </w:rPr>
+        <w:t>Instructor</w:t>
+      </w:r>
+      <w:r>
+        <w:t>) - Mandatory</w:t>
+      </w:r>
+    </w:p>
+    <w:p>
+      <w:pPr>
+        <w:numPr>
+          <w:ilvl w:val="1"/>
+          <w:numId w:val="9"/>
+        </w:numPr>
+        <w:spacing w:after="0"/>
+      </w:pPr>
+      <w:r>
+        <w:t>(</w:t>
+      </w:r>
+      <w:r>
+        <w:rPr>
+          <w:b/>
+          <w:bCs/>
+        </w:rPr>
+        <w:t>Student</w:t>
+      </w:r>
+      <w:r>
+        <w:t>) - Optional</w:t>
+      </w:r>
+    </w:p>
+    <w:p>
+      <w:pPr>
+        <w:numPr>
+          <w:ilvl w:val="0"/>
+          <w:numId w:val="9"/>
+        </w:numPr>
+        <w:spacing w:after="0"/>
+      </w:pPr>
+      <w:r>
+        <w:rPr>
+          <w:b/>
+          <w:bCs/>
+        </w:rPr>
+        <w:t>Course to Module, Module to Lesson, Lesson to Content:</w:t>
+      </w:r>
+      <w:r>
+        <w:t> (</w:t>
+      </w:r>
+      <w:proofErr w:type="gramStart"/>
+      <w:r>
+        <w:t>1:N</w:t>
+      </w:r>
+      <w:proofErr w:type="gramEnd"/>
+      <w:r>
+        <w:t>)</w:t>
+      </w:r>
+    </w:p>
+    <w:p>
+      <w:pPr>
+        <w:numPr>
+          <w:ilvl w:val="1"/>
+          <w:numId w:val="9"/>
+        </w:numPr>
+        <w:spacing w:after="0"/>
+      </w:pPr>
+      <w:r>
+        <w:t>A parent entity must have at least one child entity but can have many.</w:t>
+      </w:r>
+    </w:p>
+    <w:p>
+      <w:pPr>
+        <w:numPr>
+          <w:ilvl w:val="1"/>
+          <w:numId w:val="9"/>
+        </w:numPr>
+        <w:spacing w:after="0"/>
+      </w:pPr>
+      <w:r>
+        <w:t>(</w:t>
+      </w:r>
+      <w:r>
+        <w:rPr>
+          <w:b/>
+          <w:bCs/>
+        </w:rPr>
+        <w:t>Course-to-Module</w:t>
+      </w:r>
+      <w:r>
+        <w:t>) - Mandatory</w:t>
+      </w:r>
+    </w:p>
+    <w:p>
+      <w:pPr>
+        <w:numPr>
+          <w:ilvl w:val="1"/>
+          <w:numId w:val="9"/>
+        </w:numPr>
+        <w:spacing w:after="0"/>
+      </w:pPr>
+      <w:r>
+        <w:t>(</w:t>
+      </w:r>
+      <w:r>
+        <w:rPr>
+          <w:b/>
+          <w:bCs/>
+        </w:rPr>
+        <w:t>Module-to-Lesson</w:t>
+      </w:r>
+      <w:r>
+        <w:t>) - Mandatory</w:t>
+      </w:r>
+    </w:p>
+    <w:p>
+      <w:pPr>
+        <w:numPr>
+          <w:ilvl w:val="1"/>
+          <w:numId w:val="9"/>
+        </w:numPr>
+        <w:spacing w:after="0"/>
+      </w:pPr>
+      <w:r>
+        <w:t>(</w:t>
+      </w:r>
+      <w:r>
+        <w:rPr>
+          <w:b/>
+          <w:bCs/>
+        </w:rPr>
+        <w:t>Lesson-to-Content</w:t>
+      </w:r>
+      <w:r>
+        <w:t>) - Mandatory</w:t>
+      </w:r>
+    </w:p>
+    <w:p>
+      <w:pPr>
+        <w:numPr>
+          <w:ilvl w:val="0"/>
+          <w:numId w:val="9"/>
+        </w:numPr>
+        <w:spacing w:after="0"/>
+      </w:pPr>
+      <w:r>
+        <w:rPr>
+          <w:b/>
+          <w:bCs/>
+        </w:rPr>
+        <w:t>Course to Assignment_Quiz:</w:t>
+      </w:r>
+      <w:r>
+        <w:t> (</w:t>
+      </w:r>
+      <w:proofErr w:type="gramStart"/>
+      <w:r>
+        <w:t>1:N</w:t>
+      </w:r>
+      <w:proofErr w:type="gramEnd"/>
+      <w:r>
+        <w:t>)</w:t>
+      </w:r>
+    </w:p>
+    <w:p>
+      <w:pPr>
+        <w:numPr>
+          <w:ilvl w:val="1"/>
+          <w:numId w:val="9"/>
+        </w:numPr>
+        <w:spacing w:after="0"/>
+      </w:pPr>
+      <w:r>
+        <w:t>Each course must have at least one assignment or quiz.</w:t>
+      </w:r>
+    </w:p>
+    <w:p>
+      <w:pPr>
+        <w:numPr>
+          <w:ilvl w:val="1"/>
+          <w:numId w:val="9"/>
+        </w:numPr>
+        <w:spacing w:after="0"/>
+      </w:pPr>
+      <w:r>
+        <w:t>Mandatory</w:t>
+      </w:r>
+    </w:p>
+    <w:p>
+      <w:pPr>
+        <w:numPr>
+          <w:ilvl w:val="0"/>
+          <w:numId w:val="9"/>
+        </w:numPr>
+        <w:spacing w:after="0"/>
+      </w:pPr>
+      <w:r>
+        <w:rPr>
+          <w:b/>
+          <w:bCs/>
+        </w:rPr>
+        <w:t>User to Submission:</w:t>
+      </w:r>
+      <w:r>
+        <w:t> (</w:t>
+      </w:r>
+      <w:proofErr w:type="gramStart"/>
+      <w:r>
+        <w:t>1:N</w:t>
+      </w:r>
+      <w:proofErr w:type="gramEnd"/>
+      <w:r>
+        <w:t>) '</w:t>
+      </w:r>
+    </w:p>
+    <w:p>
+      <w:pPr>
+        <w:numPr>
+          <w:ilvl w:val="1"/>
+          <w:numId w:val="9"/>
+        </w:numPr>
+        <w:spacing w:after="0"/>
+      </w:pPr>
+      <w:r>
+        <w:t>A submission must be made by exactly one user, but a user can make multiple submissions.</w:t>
+      </w:r>
+    </w:p>
+    <w:p>
+      <w:pPr>
+        <w:numPr>
+          <w:ilvl w:val="1"/>
+          <w:numId w:val="9"/>
+        </w:numPr>
+        <w:spacing w:after="0"/>
+      </w:pPr>
+      <w:r>
+        <w:t>Optional</w:t>
+      </w:r>
+    </w:p>
+    <w:p/>
+    <w:p/>
+    <w:p/>
+    <w:p/>
+    <w:p/>
+    <w:p/>
+    <w:p/>
+    <w:p/>
+    <w:p>
+      <w:pPr>
+        <w:pStyle w:val="Heading3"/>
+        <w:rPr>
+          <w:b/>
+          <w:bCs/>
+        </w:rPr>
+      </w:pPr>
+      <w:bookmarkStart w:id="7" w:name="_Toc159168889"/>
+      <w:r>
+        <w:rPr>
+          <w:b/>
+          <w:bCs/>
+        </w:rPr>
+        <w:lastRenderedPageBreak/>
+        <w:t>Entity Relationship Diagram (ERD)</w:t>
+      </w:r>
+      <w:bookmarkEnd w:id="7"/>
+    </w:p>
+    <w:p/>
+    <w:p>
+      <w:pPr>
+        <w:keepNext/>
+        <w:jc w:val="center"/>
+      </w:pPr>
+      <w:r>
+        <w:rPr>
+          <w:noProof/>
+        </w:rPr>
+        <w:drawing>
+          <wp:inline distT="0" distB="0" distL="0" distR="0" wp14:anchorId="3B9CA390" wp14:editId="2B70D209">
+            <wp:extent cx="7466950" cy="4183407"/>
+            <wp:effectExtent l="3175" t="0" r="4445" b="4445"/>
+            <wp:docPr id="1426541345" name="Picture 1" descr="A screenshot of a computer&#10;&#10;Description automatically generated"/>
+            <wp:cNvGraphicFramePr>
+              <a:graphicFrameLocks xmlns:a="http://schemas.openxmlformats.org/drawingml/2006/main" noChangeAspect="1"/>
+            </wp:cNvGraphicFramePr>
+            <a:graphic xmlns:a="http://schemas.openxmlformats.org/drawingml/2006/main">
+              <a:graphicData uri="http://schemas.openxmlformats.org/drawingml/2006/picture">
+                <pic:pic xmlns:pic="http://schemas.openxmlformats.org/drawingml/2006/picture">
+                  <pic:nvPicPr>
+                    <pic:cNvPr id="1426541345" name="Picture 1" descr="A screenshot of a computer&#10;&#10;Description automatically generated"/>
+                    <pic:cNvPicPr/>
+                  </pic:nvPicPr>
+                  <pic:blipFill>
+                    <a:blip r:embed="rId8" cstate="print">
+                      <a:extLst>
+                        <a:ext uri="{28A0092B-C50C-407E-A947-70E740481C1C}">
+                          <a14:useLocalDpi xmlns:a14="http://schemas.microsoft.com/office/drawing/2010/main" val="0"/>
+                        </a:ext>
+                      </a:extLst>
+                    </a:blip>
+                    <a:stretch>
+                      <a:fillRect/>
+                    </a:stretch>
+                  </pic:blipFill>
+                  <pic:spPr>
+                    <a:xfrm rot="16200000">
+                      <a:off x="0" y="0"/>
+                      <a:ext cx="7594366" cy="4254792"/>
+                    </a:xfrm>
+                    <a:prstGeom prst="rect">
+                      <a:avLst/>
+                    </a:prstGeom>
+                  </pic:spPr>
+                </pic:pic>
+              </a:graphicData>
+            </a:graphic>
+          </wp:inline>
+        </w:drawing>
+      </w:r>
+    </w:p>
+    <w:p>
+      <w:pPr>
+        <w:pStyle w:val="Caption"/>
+        <w:jc w:val="center"/>
+      </w:pPr>
+      <w:r>
+        <w:t xml:space="preserve">Figure </w:t>
+      </w:r>
+      <w:r>
+        <w:fldChar w:fldCharType="begin"/>
+      </w:r>
+      <w:r>
+        <w:instrText xml:space="preserve"> SEQ Figure \* ARABIC </w:instrText>
+      </w:r>
+      <w:r>
+        <w:fldChar w:fldCharType="separate"/>
+      </w:r>
+      <w:r>
+        <w:rPr>
+          <w:noProof/>
+        </w:rPr>
+        <w:t>1</w:t>
+      </w:r>
+      <w:r>
+        <w:fldChar w:fldCharType="end"/>
+      </w:r>
+      <w:r>
+        <w:t>: Entity Relationship Diagram (ERD)</w:t>
+      </w:r>
+    </w:p>
     <w:sectPr>
-      <w:headerReference w:type="default" r:id="rId8"/>
+      <w:headerReference w:type="default" r:id="rId9"/>
       <w:pgSz w:w="12240" w:h="15840"/>
       <w:pgMar w:top="1440" w:right="1440" w:bottom="1440" w:left="1440" w:header="720" w:footer="720" w:gutter="0"/>
       <w:pgNumType w:start="1"/>
@@ -1407,7 +2527,7 @@
               <wp:positionV relativeFrom="page">
                 <wp:align>top</wp:align>
               </wp:positionV>
-              <wp:extent cx="3203587" cy="3401568"/>
+              <wp:extent cx="3203575" cy="3401568"/>
               <wp:effectExtent l="0" t="0" r="0" b="0"/>
               <wp:wrapNone/>
               <wp:docPr id="19" name="Group 8" title="Crop graphic with page number"/>
@@ -1419,9 +2539,9 @@
                     <wpg:grpSpPr>
                       <a:xfrm>
                         <a:off x="0" y="0"/>
-                        <a:ext cx="3203587" cy="3401568"/>
+                        <a:ext cx="3203575" cy="3401568"/>
                         <a:chOff x="0" y="0"/>
-                        <a:chExt cx="3204978" cy="3401568"/>
+                        <a:chExt cx="3204966" cy="3401568"/>
                       </a:xfrm>
                     </wpg:grpSpPr>
                     <wpg:grpSp>
@@ -1573,7 +2693,7 @@
                       <wps:cNvSpPr txBox="1"/>
                       <wps:spPr>
                         <a:xfrm>
-                          <a:off x="2637677" y="523407"/>
+                          <a:off x="2637665" y="504071"/>
                           <a:ext cx="567301" cy="227965"/>
                         </a:xfrm>
                         <a:prstGeom prst="rect">
@@ -1668,7 +2788,7 @@
         </mc:Choice>
         <mc:Fallback>
           <w:pict>
-            <v:group w14:anchorId="26B6C74F" id="Group 8" o:spid="_x0000_s1026" alt="Title: Crop graphic with page number" style="position:absolute;margin-left:0;margin-top:0;width:252.25pt;height:267.85pt;z-index:-251657216;mso-position-horizontal:left;mso-position-horizontal-relative:page;mso-position-vertical:top;mso-position-vertical-relative:page;mso-width-relative:margin;mso-height-relative:margin" coordsize="32049,34015" o:gfxdata="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">
+            <v:group w14:anchorId="26B6C74F" id="Group 8" o:spid="_x0000_s1026" alt="Title: Crop graphic with page number" style="position:absolute;margin-left:0;margin-top:0;width:252.25pt;height:267.85pt;z-index:-251657216;mso-position-horizontal:left;mso-position-horizontal-relative:page;mso-position-vertical:top;mso-position-vertical-relative:page;mso-width-relative:margin;mso-height-relative:margin" coordsize="32049,34015" o:gfxdata="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">
               <v:group id="Group 14" o:spid="_x0000_s1027" style="position:absolute;width:26426;height:34015" coordsize="26426,34015" o:gfxdata="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">
                 <v:shape id="Freeform 15" o:spid="_x0000_s1028" style="position:absolute;left:5048;top:5048;width:21336;height:28670;visibility:visible;mso-wrap-style:square;v-text-anchor:top" coordsize="1344,1806" o:gfxdata="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" path="m168,1806l,1806,,,1344,r,165l168,165r,1641xe" fillcolor="#44546a [3215]" stroked="f">
                   <v:path arrowok="t" o:connecttype="custom" o:connectlocs="266700,2867025;0,2867025;0,0;2133600,0;2133600,261938;266700,261938;266700,2867025" o:connectangles="0,0,0,0,0,0,0"/>
@@ -1679,7 +2799,7 @@
                 <v:stroke joinstyle="miter"/>
                 <v:path gradientshapeok="t" o:connecttype="rect"/>
               </v:shapetype>
-              <v:shape id="Text Box 18" o:spid="_x0000_s1030" type="#_x0000_t202" style="position:absolute;left:26376;top:5234;width:5673;height:2279;visibility:visible;mso-wrap-style:none;v-text-anchor:middle" o:gfxdata="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" filled="f" stroked="f" strokeweight=".5pt">
+              <v:shape id="Text Box 18" o:spid="_x0000_s1030" type="#_x0000_t202" style="position:absolute;left:26376;top:5040;width:5673;height:2280;visibility:visible;mso-wrap-style:none;v-text-anchor:middle" o:gfxdata="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" filled="f" stroked="f" strokeweight=".5pt">
                 <v:textbox inset="36pt,0,0,0">
                   <w:txbxContent>
                     <w:p>
@@ -2238,6 +3358,155 @@
     </w:lvl>
   </w:abstractNum>
   <w:abstractNum w:abstractNumId="4" w15:restartNumberingAfterBreak="0">
+    <w:nsid w:val="5B54613A"/>
+    <w:multiLevelType w:val="multilevel"/>
+    <w:tmpl w:val="8766BE5C"/>
+    <w:lvl w:ilvl="0">
+      <w:start w:val="1"/>
+      <w:numFmt w:val="bullet"/>
+      <w:lvlText w:val=""/>
+      <w:lvlJc w:val="left"/>
+      <w:pPr>
+        <w:tabs>
+          <w:tab w:val="num" w:pos="720"/>
+        </w:tabs>
+        <w:ind w:left="720" w:hanging="360"/>
+      </w:pPr>
+      <w:rPr>
+        <w:rFonts w:ascii="Symbol" w:hAnsi="Symbol" w:hint="default"/>
+        <w:sz w:val="20"/>
+      </w:rPr>
+    </w:lvl>
+    <w:lvl w:ilvl="1" w:tentative="1">
+      <w:start w:val="1"/>
+      <w:numFmt w:val="bullet"/>
+      <w:lvlText w:val="o"/>
+      <w:lvlJc w:val="left"/>
+      <w:pPr>
+        <w:tabs>
+          <w:tab w:val="num" w:pos="1440"/>
+        </w:tabs>
+        <w:ind w:left="1440" w:hanging="360"/>
+      </w:pPr>
+      <w:rPr>
+        <w:rFonts w:ascii="Courier New" w:hAnsi="Courier New" w:hint="default"/>
+        <w:sz w:val="20"/>
+      </w:rPr>
+    </w:lvl>
+    <w:lvl w:ilvl="2" w:tentative="1">
+      <w:start w:val="1"/>
+      <w:numFmt w:val="bullet"/>
+      <w:lvlText w:val=""/>
+      <w:lvlJc w:val="left"/>
+      <w:pPr>
+        <w:tabs>
+          <w:tab w:val="num" w:pos="2160"/>
+        </w:tabs>
+        <w:ind w:left="2160" w:hanging="360"/>
+      </w:pPr>
+      <w:rPr>
+        <w:rFonts w:ascii="Wingdings" w:hAnsi="Wingdings" w:hint="default"/>
+        <w:sz w:val="20"/>
+      </w:rPr>
+    </w:lvl>
+    <w:lvl w:ilvl="3" w:tentative="1">
+      <w:start w:val="1"/>
+      <w:numFmt w:val="bullet"/>
+      <w:lvlText w:val=""/>
+      <w:lvlJc w:val="left"/>
+      <w:pPr>
+        <w:tabs>
+          <w:tab w:val="num" w:pos="2880"/>
+        </w:tabs>
+        <w:ind w:left="2880" w:hanging="360"/>
+      </w:pPr>
+      <w:rPr>
+        <w:rFonts w:ascii="Wingdings" w:hAnsi="Wingdings" w:hint="default"/>
+        <w:sz w:val="20"/>
+      </w:rPr>
+    </w:lvl>
+    <w:lvl w:ilvl="4" w:tentative="1">
+      <w:start w:val="1"/>
+      <w:numFmt w:val="bullet"/>
+      <w:lvlText w:val=""/>
+      <w:lvlJc w:val="left"/>
+      <w:pPr>
+        <w:tabs>
+          <w:tab w:val="num" w:pos="3600"/>
+        </w:tabs>
+        <w:ind w:left="3600" w:hanging="360"/>
+      </w:pPr>
+      <w:rPr>
+        <w:rFonts w:ascii="Wingdings" w:hAnsi="Wingdings" w:hint="default"/>
+        <w:sz w:val="20"/>
+      </w:rPr>
+    </w:lvl>
+    <w:lvl w:ilvl="5" w:tentative="1">
+      <w:start w:val="1"/>
+      <w:numFmt w:val="bullet"/>
+      <w:lvlText w:val=""/>
+      <w:lvlJc w:val="left"/>
+      <w:pPr>
+        <w:tabs>
+          <w:tab w:val="num" w:pos="4320"/>
+        </w:tabs>
+        <w:ind w:left="4320" w:hanging="360"/>
+      </w:pPr>
+      <w:rPr>
+        <w:rFonts w:ascii="Wingdings" w:hAnsi="Wingdings" w:hint="default"/>
+        <w:sz w:val="20"/>
+      </w:rPr>
+    </w:lvl>
+    <w:lvl w:ilvl="6" w:tentative="1">
+      <w:start w:val="1"/>
+      <w:numFmt w:val="bullet"/>
+      <w:lvlText w:val=""/>
+      <w:lvlJc w:val="left"/>
+      <w:pPr>
+        <w:tabs>
+          <w:tab w:val="num" w:pos="5040"/>
+        </w:tabs>
+        <w:ind w:left="5040" w:hanging="360"/>
+      </w:pPr>
+      <w:rPr>
+        <w:rFonts w:ascii="Wingdings" w:hAnsi="Wingdings" w:hint="default"/>
+        <w:sz w:val="20"/>
+      </w:rPr>
+    </w:lvl>
+    <w:lvl w:ilvl="7" w:tentative="1">
+      <w:start w:val="1"/>
+      <w:numFmt w:val="bullet"/>
+      <w:lvlText w:val=""/>
+      <w:lvlJc w:val="left"/>
+      <w:pPr>
+        <w:tabs>
+          <w:tab w:val="num" w:pos="5760"/>
+        </w:tabs>
+        <w:ind w:left="5760" w:hanging="360"/>
+      </w:pPr>
+      <w:rPr>
+        <w:rFonts w:ascii="Wingdings" w:hAnsi="Wingdings" w:hint="default"/>
+        <w:sz w:val="20"/>
+      </w:rPr>
+    </w:lvl>
+    <w:lvl w:ilvl="8" w:tentative="1">
+      <w:start w:val="1"/>
+      <w:numFmt w:val="bullet"/>
+      <w:lvlText w:val=""/>
+      <w:lvlJc w:val="left"/>
+      <w:pPr>
+        <w:tabs>
+          <w:tab w:val="num" w:pos="6480"/>
+        </w:tabs>
+        <w:ind w:left="6480" w:hanging="360"/>
+      </w:pPr>
+      <w:rPr>
+        <w:rFonts w:ascii="Wingdings" w:hAnsi="Wingdings" w:hint="default"/>
+        <w:sz w:val="20"/>
+      </w:rPr>
+    </w:lvl>
+  </w:abstractNum>
+  <w:abstractNum w:abstractNumId="5" w15:restartNumberingAfterBreak="0">
     <w:nsid w:val="628F5423"/>
     <w:multiLevelType w:val="multilevel"/>
     <w:tmpl w:val="3BD48AA6"/>
@@ -2388,7 +3657,7 @@
       </w:rPr>
     </w:lvl>
   </w:abstractNum>
-  <w:abstractNum w:abstractNumId="5" w15:restartNumberingAfterBreak="0">
+  <w:abstractNum w:abstractNumId="6" w15:restartNumberingAfterBreak="0">
     <w:nsid w:val="62BB674C"/>
     <w:multiLevelType w:val="multilevel"/>
     <w:tmpl w:val="4BB60EBE"/>
@@ -2505,7 +3774,7 @@
       </w:pPr>
     </w:lvl>
   </w:abstractNum>
-  <w:abstractNum w:abstractNumId="6" w15:restartNumberingAfterBreak="0">
+  <w:abstractNum w:abstractNumId="7" w15:restartNumberingAfterBreak="0">
     <w:nsid w:val="67700A99"/>
     <w:multiLevelType w:val="multilevel"/>
     <w:tmpl w:val="7D36E1D4"/>
@@ -2620,19 +3889,168 @@
         </w:tabs>
         <w:ind w:left="6480" w:hanging="360"/>
       </w:pPr>
+    </w:lvl>
+  </w:abstractNum>
+  <w:abstractNum w:abstractNumId="8" w15:restartNumberingAfterBreak="0">
+    <w:nsid w:val="69220536"/>
+    <w:multiLevelType w:val="multilevel"/>
+    <w:tmpl w:val="1EC82394"/>
+    <w:lvl w:ilvl="0">
+      <w:start w:val="1"/>
+      <w:numFmt w:val="bullet"/>
+      <w:lvlText w:val=""/>
+      <w:lvlJc w:val="left"/>
+      <w:pPr>
+        <w:tabs>
+          <w:tab w:val="num" w:pos="720"/>
+        </w:tabs>
+        <w:ind w:left="720" w:hanging="360"/>
+      </w:pPr>
+      <w:rPr>
+        <w:rFonts w:ascii="Symbol" w:hAnsi="Symbol" w:hint="default"/>
+        <w:sz w:val="20"/>
+      </w:rPr>
+    </w:lvl>
+    <w:lvl w:ilvl="1">
+      <w:start w:val="1"/>
+      <w:numFmt w:val="bullet"/>
+      <w:lvlText w:val="o"/>
+      <w:lvlJc w:val="left"/>
+      <w:pPr>
+        <w:tabs>
+          <w:tab w:val="num" w:pos="1440"/>
+        </w:tabs>
+        <w:ind w:left="1440" w:hanging="360"/>
+      </w:pPr>
+      <w:rPr>
+        <w:rFonts w:ascii="Courier New" w:hAnsi="Courier New" w:hint="default"/>
+        <w:sz w:val="20"/>
+      </w:rPr>
+    </w:lvl>
+    <w:lvl w:ilvl="2" w:tentative="1">
+      <w:start w:val="1"/>
+      <w:numFmt w:val="bullet"/>
+      <w:lvlText w:val=""/>
+      <w:lvlJc w:val="left"/>
+      <w:pPr>
+        <w:tabs>
+          <w:tab w:val="num" w:pos="2160"/>
+        </w:tabs>
+        <w:ind w:left="2160" w:hanging="360"/>
+      </w:pPr>
+      <w:rPr>
+        <w:rFonts w:ascii="Wingdings" w:hAnsi="Wingdings" w:hint="default"/>
+        <w:sz w:val="20"/>
+      </w:rPr>
+    </w:lvl>
+    <w:lvl w:ilvl="3" w:tentative="1">
+      <w:start w:val="1"/>
+      <w:numFmt w:val="bullet"/>
+      <w:lvlText w:val=""/>
+      <w:lvlJc w:val="left"/>
+      <w:pPr>
+        <w:tabs>
+          <w:tab w:val="num" w:pos="2880"/>
+        </w:tabs>
+        <w:ind w:left="2880" w:hanging="360"/>
+      </w:pPr>
+      <w:rPr>
+        <w:rFonts w:ascii="Wingdings" w:hAnsi="Wingdings" w:hint="default"/>
+        <w:sz w:val="20"/>
+      </w:rPr>
+    </w:lvl>
+    <w:lvl w:ilvl="4" w:tentative="1">
+      <w:start w:val="1"/>
+      <w:numFmt w:val="bullet"/>
+      <w:lvlText w:val=""/>
+      <w:lvlJc w:val="left"/>
+      <w:pPr>
+        <w:tabs>
+          <w:tab w:val="num" w:pos="3600"/>
+        </w:tabs>
+        <w:ind w:left="3600" w:hanging="360"/>
+      </w:pPr>
+      <w:rPr>
+        <w:rFonts w:ascii="Wingdings" w:hAnsi="Wingdings" w:hint="default"/>
+        <w:sz w:val="20"/>
+      </w:rPr>
+    </w:lvl>
+    <w:lvl w:ilvl="5" w:tentative="1">
+      <w:start w:val="1"/>
+      <w:numFmt w:val="bullet"/>
+      <w:lvlText w:val=""/>
+      <w:lvlJc w:val="left"/>
+      <w:pPr>
+        <w:tabs>
+          <w:tab w:val="num" w:pos="4320"/>
+        </w:tabs>
+        <w:ind w:left="4320" w:hanging="360"/>
+      </w:pPr>
+      <w:rPr>
+        <w:rFonts w:ascii="Wingdings" w:hAnsi="Wingdings" w:hint="default"/>
+        <w:sz w:val="20"/>
+      </w:rPr>
+    </w:lvl>
+    <w:lvl w:ilvl="6" w:tentative="1">
+      <w:start w:val="1"/>
+      <w:numFmt w:val="bullet"/>
+      <w:lvlText w:val=""/>
+      <w:lvlJc w:val="left"/>
+      <w:pPr>
+        <w:tabs>
+          <w:tab w:val="num" w:pos="5040"/>
+        </w:tabs>
+        <w:ind w:left="5040" w:hanging="360"/>
+      </w:pPr>
+      <w:rPr>
+        <w:rFonts w:ascii="Wingdings" w:hAnsi="Wingdings" w:hint="default"/>
+        <w:sz w:val="20"/>
+      </w:rPr>
+    </w:lvl>
+    <w:lvl w:ilvl="7" w:tentative="1">
+      <w:start w:val="1"/>
+      <w:numFmt w:val="bullet"/>
+      <w:lvlText w:val=""/>
+      <w:lvlJc w:val="left"/>
+      <w:pPr>
+        <w:tabs>
+          <w:tab w:val="num" w:pos="5760"/>
+        </w:tabs>
+        <w:ind w:left="5760" w:hanging="360"/>
+      </w:pPr>
+      <w:rPr>
+        <w:rFonts w:ascii="Wingdings" w:hAnsi="Wingdings" w:hint="default"/>
+        <w:sz w:val="20"/>
+      </w:rPr>
+    </w:lvl>
+    <w:lvl w:ilvl="8" w:tentative="1">
+      <w:start w:val="1"/>
+      <w:numFmt w:val="bullet"/>
+      <w:lvlText w:val=""/>
+      <w:lvlJc w:val="left"/>
+      <w:pPr>
+        <w:tabs>
+          <w:tab w:val="num" w:pos="6480"/>
+        </w:tabs>
+        <w:ind w:left="6480" w:hanging="360"/>
+      </w:pPr>
+      <w:rPr>
+        <w:rFonts w:ascii="Wingdings" w:hAnsi="Wingdings" w:hint="default"/>
+        <w:sz w:val="20"/>
+      </w:rPr>
     </w:lvl>
   </w:abstractNum>
   <w:num w:numId="1" w16cid:durableId="1225142719">
     <w:abstractNumId w:val="0"/>
   </w:num>
   <w:num w:numId="2" w16cid:durableId="2038652553">
-    <w:abstractNumId w:val="4"/>
+    <w:abstractNumId w:val="5"/>
   </w:num>
   <w:num w:numId="3" w16cid:durableId="204022259">
-    <w:abstractNumId w:val="6"/>
+    <w:abstractNumId w:val="7"/>
   </w:num>
   <w:num w:numId="4" w16cid:durableId="1747608282">
-    <w:abstractNumId w:val="5"/>
+    <w:abstractNumId w:val="6"/>
   </w:num>
   <w:num w:numId="5" w16cid:durableId="580065874">
     <w:abstractNumId w:val="2"/>
@@ -2642,6 +4060,12 @@
   </w:num>
   <w:num w:numId="7" w16cid:durableId="1825537471">
     <w:abstractNumId w:val="1"/>
+  </w:num>
+  <w:num w:numId="8" w16cid:durableId="553274088">
+    <w:abstractNumId w:val="4"/>
+  </w:num>
+  <w:num w:numId="9" w16cid:durableId="349261909">
+    <w:abstractNumId w:val="8"/>
   </w:num>
 </w:numbering>
 </file>
@@ -3104,6 +4528,29 @@
       <w:szCs w:val="36"/>
     </w:rPr>
   </w:style>
+  <w:style w:type="paragraph" w:styleId="Heading3">
+    <w:name w:val="heading 3"/>
+    <w:basedOn w:val="Normal"/>
+    <w:next w:val="Normal"/>
+    <w:link w:val="Heading3Char"/>
+    <w:uiPriority w:val="9"/>
+    <w:semiHidden/>
+    <w:unhideWhenUsed/>
+    <w:qFormat/>
+    <w:rsid w:val="00791BDE"/>
+    <w:pPr>
+      <w:keepNext/>
+      <w:keepLines/>
+      <w:spacing w:before="40" w:after="0"/>
+      <w:outlineLvl w:val="2"/>
+    </w:pPr>
+    <w:rPr>
+      <w:rFonts w:asciiTheme="majorHAnsi" w:eastAsiaTheme="majorEastAsia" w:hAnsiTheme="majorHAnsi" w:cstheme="majorBidi"/>
+      <w:color w:val="1F3763" w:themeColor="accent1" w:themeShade="7F"/>
+      <w:sz w:val="24"/>
+      <w:szCs w:val="24"/>
+    </w:rPr>
+  </w:style>
   <w:style w:type="paragraph" w:styleId="Heading4">
     <w:name w:val="heading 4"/>
     <w:next w:val="Normal"/>
@@ -3242,7 +4689,6 @@
   <w:style w:type="character" w:default="1" w:styleId="DefaultParagraphFont">
     <w:name w:val="Default Paragraph Font"/>
     <w:uiPriority w:val="1"/>
-    <w:semiHidden/>
     <w:unhideWhenUsed/>
   </w:style>
   <w:style w:type="table" w:default="1" w:styleId="TableNormal">
@@ -3752,6 +5198,39 @@
     <w:qFormat/>
     <w:rsid w:val="002D65F1"/>
   </w:style>
+  <w:style w:type="character" w:customStyle="1" w:styleId="Heading3Char">
+    <w:name w:val="Heading 3 Char"/>
+    <w:basedOn w:val="DefaultParagraphFont"/>
+    <w:link w:val="Heading3"/>
+    <w:uiPriority w:val="9"/>
+    <w:semiHidden/>
+    <w:rsid w:val="00791BDE"/>
+    <w:rPr>
+      <w:rFonts w:asciiTheme="majorHAnsi" w:eastAsiaTheme="majorEastAsia" w:hAnsiTheme="majorHAnsi" w:cstheme="majorBidi"/>
+      <w:color w:val="1F3763" w:themeColor="accent1" w:themeShade="7F"/>
+      <w:sz w:val="24"/>
+      <w:szCs w:val="24"/>
+    </w:rPr>
+  </w:style>
+  <w:style w:type="paragraph" w:styleId="Caption">
+    <w:name w:val="caption"/>
+    <w:basedOn w:val="Normal"/>
+    <w:next w:val="Normal"/>
+    <w:uiPriority w:val="35"/>
+    <w:unhideWhenUsed/>
+    <w:qFormat/>
+    <w:rsid w:val="00791BDE"/>
+    <w:pPr>
+      <w:spacing w:after="200" w:line="240" w:lineRule="auto"/>
+    </w:pPr>
+    <w:rPr>
+      <w:i/>
+      <w:iCs/>
+      <w:color w:val="44546A" w:themeColor="text2"/>
+      <w:sz w:val="18"/>
+      <w:szCs w:val="18"/>
+    </w:rPr>
+  </w:style>
 </w:styles>
 </file>
 

</xml_diff>